<commit_message>
test caz de utilizare
</commit_message>
<xml_diff>
--- a/Documentatie proiect ISP.docx
+++ b/Documentatie proiect ISP.docx
@@ -446,6 +446,7 @@
           <w:rFonts w:ascii="Times New Roman" w:hAnsi="Times New Roman" w:cs="Times New Roman"/>
           <w:b/>
           <w:bCs/>
+          <w:noProof/>
           <w:sz w:val="32"/>
           <w:szCs w:val="32"/>
           <w:lang w:val="en-US"/>
@@ -1364,6 +1365,7 @@
           <w:rFonts w:ascii="Times New Roman" w:hAnsi="Times New Roman" w:cs="Times New Roman"/>
           <w:b/>
           <w:bCs/>
+          <w:noProof/>
           <w:sz w:val="32"/>
           <w:szCs w:val="32"/>
           <w:lang w:val="en-US"/>
@@ -2152,13 +2154,18 @@
       </w:pPr>
       <w:r>
         <w:rPr>
-          <w:noProof/>
+          <w:rFonts w:ascii="Times New Roman" w:hAnsi="Times New Roman" w:cs="Times New Roman"/>
+          <w:b/>
+          <w:bCs/>
+          <w:sz w:val="28"/>
+          <w:szCs w:val="28"/>
+          <w:lang w:val="en-US"/>
         </w:rPr>
         <w:drawing>
-          <wp:inline distT="0" distB="0" distL="0" distR="0" wp14:anchorId="03B1EB78" wp14:editId="5D29FD0F">
-            <wp:extent cx="5731510" cy="5778500"/>
+          <wp:inline distT="0" distB="0" distL="0" distR="0" wp14:anchorId="43105417" wp14:editId="6D8092D3">
+            <wp:extent cx="5731510" cy="3342005"/>
             <wp:effectExtent l="0" t="0" r="2540" b="0"/>
-            <wp:docPr id="6" name="Picture 6"/>
+            <wp:docPr id="2" name="Picture 2"/>
             <wp:cNvGraphicFramePr>
               <a:graphicFrameLocks xmlns:a="http://schemas.openxmlformats.org/drawingml/2006/main" noChangeAspect="1"/>
             </wp:cNvGraphicFramePr>
@@ -2178,7 +2185,7 @@
                   <pic:spPr>
                     <a:xfrm>
                       <a:off x="0" y="0"/>
-                      <a:ext cx="5731510" cy="5778500"/>
+                      <a:ext cx="5731510" cy="3342005"/>
                     </a:xfrm>
                     <a:prstGeom prst="rect">
                       <a:avLst/>
@@ -2207,20 +2214,6 @@
     </w:p>
     <w:p>
       <w:pPr>
-        <w:ind w:left="360"/>
-        <w:jc w:val="both"/>
-        <w:rPr>
-          <w:rFonts w:ascii="Times New Roman" w:hAnsi="Times New Roman" w:cs="Times New Roman"/>
-          <w:b/>
-          <w:bCs/>
-          <w:sz w:val="28"/>
-          <w:szCs w:val="28"/>
-          <w:lang w:val="en-US"/>
-        </w:rPr>
-      </w:pPr>
-    </w:p>
-    <w:p>
-      <w:pPr>
         <w:spacing w:before="100" w:beforeAutospacing="1" w:after="100" w:afterAutospacing="1" w:line="240" w:lineRule="auto"/>
         <w:rPr>
           <w:rFonts w:ascii="Times New Roman" w:eastAsia="Times New Roman" w:hAnsi="Times New Roman" w:cs="Times New Roman"/>
@@ -2236,35 +2229,87 @@
           <w:szCs w:val="28"/>
           <w:lang w:eastAsia="en-GB"/>
         </w:rPr>
-        <w:lastRenderedPageBreak/>
-        <w:t xml:space="preserve">Scenariul de secvenţă ilustrează cum </w:t>
-      </w:r>
-      <w:r>
-        <w:rPr>
-          <w:rFonts w:ascii="Times New Roman" w:eastAsia="Times New Roman" w:hAnsi="Times New Roman" w:cs="Times New Roman"/>
-          <w:b/>
-          <w:bCs/>
-          <w:sz w:val="28"/>
-          <w:szCs w:val="28"/>
-          <w:lang w:eastAsia="en-GB"/>
-        </w:rPr>
-        <w:t>Admin</w:t>
-      </w:r>
-      <w:r>
-        <w:rPr>
-          <w:rFonts w:ascii="Times New Roman" w:eastAsia="Times New Roman" w:hAnsi="Times New Roman" w:cs="Times New Roman"/>
-          <w:sz w:val="28"/>
-          <w:szCs w:val="28"/>
-          <w:lang w:eastAsia="en-GB"/>
-        </w:rPr>
-        <w:t xml:space="preserve"> creează un grup de studiu în trei paşi:</w:t>
+        <w:t xml:space="preserve">Această </w:t>
+      </w:r>
+      <w:r>
+        <w:rPr>
+          <w:rFonts w:ascii="Times New Roman" w:eastAsia="Times New Roman" w:hAnsi="Times New Roman" w:cs="Times New Roman"/>
+          <w:b/>
+          <w:bCs/>
+          <w:sz w:val="28"/>
+          <w:szCs w:val="28"/>
+          <w:lang w:eastAsia="en-GB"/>
+        </w:rPr>
+        <w:t xml:space="preserve">diagramă </w:t>
+      </w:r>
+      <w:r>
+        <w:rPr>
+          <w:rFonts w:ascii="Times New Roman" w:eastAsia="Times New Roman" w:hAnsi="Times New Roman" w:cs="Times New Roman"/>
+          <w:b/>
+          <w:bCs/>
+          <w:sz w:val="28"/>
+          <w:szCs w:val="28"/>
+          <w:lang w:eastAsia="en-GB"/>
+        </w:rPr>
+        <w:t>de activit</w:t>
+      </w:r>
+      <w:r>
+        <w:rPr>
+          <w:rFonts w:ascii="Times New Roman" w:eastAsia="Times New Roman" w:hAnsi="Times New Roman" w:cs="Times New Roman"/>
+          <w:b/>
+          <w:bCs/>
+          <w:sz w:val="28"/>
+          <w:szCs w:val="28"/>
+          <w:lang w:eastAsia="en-GB"/>
+        </w:rPr>
+        <w:t>ăț</w:t>
+      </w:r>
+      <w:r>
+        <w:rPr>
+          <w:rFonts w:ascii="Times New Roman" w:eastAsia="Times New Roman" w:hAnsi="Times New Roman" w:cs="Times New Roman"/>
+          <w:b/>
+          <w:bCs/>
+          <w:sz w:val="28"/>
+          <w:szCs w:val="28"/>
+          <w:lang w:eastAsia="en-GB"/>
+        </w:rPr>
+        <w:t xml:space="preserve">i </w:t>
+      </w:r>
+      <w:r>
+        <w:rPr>
+          <w:rFonts w:ascii="Times New Roman" w:eastAsia="Times New Roman" w:hAnsi="Times New Roman" w:cs="Times New Roman"/>
+          <w:sz w:val="28"/>
+          <w:szCs w:val="28"/>
+          <w:lang w:eastAsia="en-GB"/>
+        </w:rPr>
+        <w:t xml:space="preserve">care descrie procesul prin care un </w:t>
+      </w:r>
+      <w:r>
+        <w:rPr>
+          <w:rFonts w:ascii="Times New Roman" w:eastAsia="Times New Roman" w:hAnsi="Times New Roman" w:cs="Times New Roman"/>
+          <w:b/>
+          <w:bCs/>
+          <w:sz w:val="28"/>
+          <w:szCs w:val="28"/>
+          <w:lang w:eastAsia="en-GB"/>
+        </w:rPr>
+        <w:t>student se autentifică și se alătură unui grup de studiu</w:t>
+      </w:r>
+      <w:r>
+        <w:rPr>
+          <w:rFonts w:ascii="Times New Roman" w:eastAsia="Times New Roman" w:hAnsi="Times New Roman" w:cs="Times New Roman"/>
+          <w:sz w:val="28"/>
+          <w:szCs w:val="28"/>
+          <w:lang w:eastAsia="en-GB"/>
+        </w:rPr>
+        <w:t>.</w:t>
       </w:r>
     </w:p>
     <w:p>
       <w:pPr>
         <w:numPr>
           <w:ilvl w:val="0"/>
-          <w:numId w:val="9"/>
+          <w:numId w:val="11"/>
         </w:numPr>
         <w:spacing w:before="100" w:beforeAutospacing="1" w:after="100" w:afterAutospacing="1" w:line="240" w:lineRule="auto"/>
         <w:rPr>
@@ -2283,14 +2328,58 @@
           <w:szCs w:val="28"/>
           <w:lang w:eastAsia="en-GB"/>
         </w:rPr>
-        <w:t>Autentificare Admin</w:t>
+        <w:t>Studentul</w:t>
+      </w:r>
+      <w:r>
+        <w:rPr>
+          <w:rFonts w:ascii="Times New Roman" w:eastAsia="Times New Roman" w:hAnsi="Times New Roman" w:cs="Times New Roman"/>
+          <w:sz w:val="28"/>
+          <w:szCs w:val="28"/>
+          <w:lang w:eastAsia="en-GB"/>
+        </w:rPr>
+        <w:t xml:space="preserve"> inițiază procesul prin autentificarea cu email și parolă.</w:t>
+      </w:r>
+    </w:p>
+    <w:p>
+      <w:pPr>
+        <w:numPr>
+          <w:ilvl w:val="0"/>
+          <w:numId w:val="11"/>
+        </w:numPr>
+        <w:spacing w:before="100" w:beforeAutospacing="1" w:after="100" w:afterAutospacing="1" w:line="240" w:lineRule="auto"/>
+        <w:rPr>
+          <w:rFonts w:ascii="Times New Roman" w:eastAsia="Times New Roman" w:hAnsi="Times New Roman" w:cs="Times New Roman"/>
+          <w:sz w:val="28"/>
+          <w:szCs w:val="28"/>
+          <w:lang w:eastAsia="en-GB"/>
+        </w:rPr>
+      </w:pPr>
+      <w:r>
+        <w:rPr>
+          <w:rFonts w:ascii="Times New Roman" w:eastAsia="Times New Roman" w:hAnsi="Times New Roman" w:cs="Times New Roman"/>
+          <w:b/>
+          <w:bCs/>
+          <w:sz w:val="28"/>
+          <w:szCs w:val="28"/>
+          <w:lang w:eastAsia="en-GB"/>
+        </w:rPr>
+        <w:t>Sistemul</w:t>
+      </w:r>
+      <w:r>
+        <w:rPr>
+          <w:rFonts w:ascii="Times New Roman" w:eastAsia="Times New Roman" w:hAnsi="Times New Roman" w:cs="Times New Roman"/>
+          <w:sz w:val="28"/>
+          <w:szCs w:val="28"/>
+          <w:lang w:eastAsia="en-GB"/>
+        </w:rPr>
+        <w:t xml:space="preserve"> validează datele de autentificare:</w:t>
       </w:r>
     </w:p>
     <w:p>
       <w:pPr>
         <w:numPr>
           <w:ilvl w:val="1"/>
-          <w:numId w:val="9"/>
+          <w:numId w:val="11"/>
         </w:numPr>
         <w:spacing w:before="100" w:beforeAutospacing="1" w:after="100" w:afterAutospacing="1" w:line="240" w:lineRule="auto"/>
         <w:rPr>
@@ -2307,23 +2396,14 @@
           <w:szCs w:val="28"/>
           <w:lang w:eastAsia="en-GB"/>
         </w:rPr>
-        <w:t xml:space="preserve">Admin → System: </w:t>
-      </w:r>
-      <w:r>
-        <w:rPr>
-          <w:rFonts w:ascii="Courier New" w:eastAsia="Times New Roman" w:hAnsi="Courier New" w:cs="Courier New"/>
-          <w:sz w:val="28"/>
-          <w:szCs w:val="28"/>
-          <w:lang w:eastAsia="en-GB"/>
-        </w:rPr>
-        <w:t>login(email, password)</w:t>
+        <w:t>Dacă autentificarea eșuează, se afișează un mesaj de eroare.</w:t>
       </w:r>
     </w:p>
     <w:p>
       <w:pPr>
         <w:numPr>
           <w:ilvl w:val="1"/>
-          <w:numId w:val="9"/>
+          <w:numId w:val="11"/>
         </w:numPr>
         <w:spacing w:before="100" w:beforeAutospacing="1" w:after="100" w:afterAutospacing="1" w:line="240" w:lineRule="auto"/>
         <w:rPr>
@@ -2340,23 +2420,14 @@
           <w:szCs w:val="28"/>
           <w:lang w:eastAsia="en-GB"/>
         </w:rPr>
-        <w:t xml:space="preserve">System → Admin: </w:t>
-      </w:r>
-      <w:r>
-        <w:rPr>
-          <w:rFonts w:ascii="Courier New" w:eastAsia="Times New Roman" w:hAnsi="Courier New" w:cs="Courier New"/>
-          <w:sz w:val="28"/>
-          <w:szCs w:val="28"/>
-          <w:lang w:eastAsia="en-GB"/>
-        </w:rPr>
-        <w:t>loginSuccess()</w:t>
+        <w:t>Dacă autentificarea reușește, studentul poate introduce numele unui grup de studiu.</w:t>
       </w:r>
     </w:p>
     <w:p>
       <w:pPr>
         <w:numPr>
           <w:ilvl w:val="0"/>
-          <w:numId w:val="9"/>
+          <w:numId w:val="11"/>
         </w:numPr>
         <w:spacing w:before="100" w:beforeAutospacing="1" w:after="100" w:afterAutospacing="1" w:line="240" w:lineRule="auto"/>
         <w:rPr>
@@ -2369,20 +2440,18 @@
       <w:r>
         <w:rPr>
           <w:rFonts w:ascii="Times New Roman" w:eastAsia="Times New Roman" w:hAnsi="Times New Roman" w:cs="Times New Roman"/>
-          <w:b/>
-          <w:bCs/>
-          <w:sz w:val="28"/>
-          <w:szCs w:val="28"/>
-          <w:lang w:eastAsia="en-GB"/>
-        </w:rPr>
-        <w:t>Creare grup de studiu</w:t>
+          <w:sz w:val="28"/>
+          <w:szCs w:val="28"/>
+          <w:lang w:eastAsia="en-GB"/>
+        </w:rPr>
+        <w:t>Studentul alege să se alăture grupului specificat.</w:t>
       </w:r>
     </w:p>
     <w:p>
       <w:pPr>
         <w:numPr>
-          <w:ilvl w:val="1"/>
-          <w:numId w:val="9"/>
+          <w:ilvl w:val="0"/>
+          <w:numId w:val="11"/>
         </w:numPr>
         <w:spacing w:before="100" w:beforeAutospacing="1" w:after="100" w:afterAutospacing="1" w:line="240" w:lineRule="auto"/>
         <w:rPr>
@@ -2395,27 +2464,49 @@
       <w:r>
         <w:rPr>
           <w:rFonts w:ascii="Times New Roman" w:eastAsia="Times New Roman" w:hAnsi="Times New Roman" w:cs="Times New Roman"/>
-          <w:sz w:val="28"/>
-          <w:szCs w:val="28"/>
-          <w:lang w:eastAsia="en-GB"/>
-        </w:rPr>
-        <w:t xml:space="preserve">Admin → System: </w:t>
-      </w:r>
-      <w:r>
-        <w:rPr>
-          <w:rFonts w:ascii="Courier New" w:eastAsia="Times New Roman" w:hAnsi="Courier New" w:cs="Courier New"/>
-          <w:sz w:val="28"/>
-          <w:szCs w:val="28"/>
-          <w:lang w:eastAsia="en-GB"/>
-        </w:rPr>
-        <w:t>createStudyGroup(title, description)</w:t>
+          <w:b/>
+          <w:bCs/>
+          <w:sz w:val="28"/>
+          <w:szCs w:val="28"/>
+          <w:lang w:eastAsia="en-GB"/>
+        </w:rPr>
+        <w:t>Sistemul</w:t>
+      </w:r>
+      <w:r>
+        <w:rPr>
+          <w:rFonts w:ascii="Times New Roman" w:eastAsia="Times New Roman" w:hAnsi="Times New Roman" w:cs="Times New Roman"/>
+          <w:sz w:val="28"/>
+          <w:szCs w:val="28"/>
+          <w:lang w:eastAsia="en-GB"/>
+        </w:rPr>
+        <w:t xml:space="preserve"> comunică cu componenta </w:t>
+      </w:r>
+      <w:r>
+        <w:rPr>
+          <w:rFonts w:ascii="Times New Roman" w:eastAsia="Times New Roman" w:hAnsi="Times New Roman" w:cs="Times New Roman"/>
+          <w:b/>
+          <w:bCs/>
+          <w:sz w:val="28"/>
+          <w:szCs w:val="28"/>
+          <w:lang w:eastAsia="en-GB"/>
+        </w:rPr>
+        <w:t>StudyGroup</w:t>
+      </w:r>
+      <w:r>
+        <w:rPr>
+          <w:rFonts w:ascii="Times New Roman" w:eastAsia="Times New Roman" w:hAnsi="Times New Roman" w:cs="Times New Roman"/>
+          <w:sz w:val="28"/>
+          <w:szCs w:val="28"/>
+          <w:lang w:eastAsia="en-GB"/>
+        </w:rPr>
+        <w:t xml:space="preserve"> pentru a adăuga studentul în grup.</w:t>
       </w:r>
     </w:p>
     <w:p>
       <w:pPr>
         <w:numPr>
-          <w:ilvl w:val="1"/>
-          <w:numId w:val="9"/>
+          <w:ilvl w:val="0"/>
+          <w:numId w:val="11"/>
         </w:numPr>
         <w:spacing w:before="100" w:beforeAutospacing="1" w:after="100" w:afterAutospacing="1" w:line="240" w:lineRule="auto"/>
         <w:rPr>
@@ -2432,24 +2523,11 @@
           <w:szCs w:val="28"/>
           <w:lang w:eastAsia="en-GB"/>
         </w:rPr>
-        <w:t xml:space="preserve">System → StudyGroup: instanţierea obiectului </w:t>
-      </w:r>
-      <w:r>
-        <w:rPr>
-          <w:rFonts w:ascii="Courier New" w:eastAsia="Times New Roman" w:hAnsi="Courier New" w:cs="Courier New"/>
-          <w:sz w:val="28"/>
-          <w:szCs w:val="28"/>
-          <w:lang w:eastAsia="en-GB"/>
-        </w:rPr>
-        <w:t>StudyGroup(title, description)</w:t>
-      </w:r>
-    </w:p>
-    <w:p>
-      <w:pPr>
-        <w:numPr>
-          <w:ilvl w:val="1"/>
-          <w:numId w:val="9"/>
-        </w:numPr>
+        <w:t>După adăugare, sistemul trimite un mesaj de succes înapoi la student.</w:t>
+      </w:r>
+    </w:p>
+    <w:p>
+      <w:pPr>
         <w:spacing w:before="100" w:beforeAutospacing="1" w:after="100" w:afterAutospacing="1" w:line="240" w:lineRule="auto"/>
         <w:rPr>
           <w:rFonts w:ascii="Times New Roman" w:eastAsia="Times New Roman" w:hAnsi="Times New Roman" w:cs="Times New Roman"/>
@@ -2458,62 +2536,6 @@
           <w:lang w:eastAsia="en-GB"/>
         </w:rPr>
       </w:pPr>
-      <w:r>
-        <w:rPr>
-          <w:rFonts w:ascii="Times New Roman" w:eastAsia="Times New Roman" w:hAnsi="Times New Roman" w:cs="Times New Roman"/>
-          <w:sz w:val="28"/>
-          <w:szCs w:val="28"/>
-          <w:lang w:eastAsia="en-GB"/>
-        </w:rPr>
-        <w:t xml:space="preserve">StudyGroup → System: </w:t>
-      </w:r>
-      <w:r>
-        <w:rPr>
-          <w:rFonts w:ascii="Courier New" w:eastAsia="Times New Roman" w:hAnsi="Courier New" w:cs="Courier New"/>
-          <w:sz w:val="28"/>
-          <w:szCs w:val="28"/>
-          <w:lang w:eastAsia="en-GB"/>
-        </w:rPr>
-        <w:t>groupCreated()</w:t>
-      </w:r>
-    </w:p>
-    <w:p>
-      <w:pPr>
-        <w:spacing w:before="100" w:beforeAutospacing="1" w:after="100" w:afterAutospacing="1" w:line="240" w:lineRule="auto"/>
-        <w:rPr>
-          <w:rFonts w:ascii="Times New Roman" w:eastAsia="Times New Roman" w:hAnsi="Times New Roman" w:cs="Times New Roman"/>
-          <w:sz w:val="28"/>
-          <w:szCs w:val="28"/>
-          <w:lang w:eastAsia="en-GB"/>
-        </w:rPr>
-      </w:pPr>
-      <w:r>
-        <w:rPr>
-          <w:rFonts w:ascii="Times New Roman" w:eastAsia="Times New Roman" w:hAnsi="Times New Roman" w:cs="Times New Roman"/>
-          <w:sz w:val="28"/>
-          <w:szCs w:val="28"/>
-          <w:lang w:eastAsia="en-GB"/>
-        </w:rPr>
-        <w:t xml:space="preserve">Astfel, după validarea credenţialelor, sistemul alocă responsabilitatea de creare grupului către componenta </w:t>
-      </w:r>
-      <w:r>
-        <w:rPr>
-          <w:rFonts w:ascii="Courier New" w:eastAsia="Times New Roman" w:hAnsi="Courier New" w:cs="Courier New"/>
-          <w:sz w:val="28"/>
-          <w:szCs w:val="28"/>
-          <w:lang w:eastAsia="en-GB"/>
-        </w:rPr>
-        <w:t>StudyGroup</w:t>
-      </w:r>
-      <w:r>
-        <w:rPr>
-          <w:rFonts w:ascii="Times New Roman" w:eastAsia="Times New Roman" w:hAnsi="Times New Roman" w:cs="Times New Roman"/>
-          <w:sz w:val="28"/>
-          <w:szCs w:val="28"/>
-          <w:lang w:eastAsia="en-GB"/>
-        </w:rPr>
-        <w:t xml:space="preserve"> şi confirmă administratorului faptul că grupul a fost creat cu succes.</w:t>
-      </w:r>
     </w:p>
     <w:p>
       <w:pPr>
@@ -2541,6 +2563,7 @@
           <w:szCs w:val="28"/>
           <w:lang w:eastAsia="en-GB"/>
         </w:rPr>
+        <w:lastRenderedPageBreak/>
         <w:t>Diagrama secven</w:t>
       </w:r>
       <w:r>
@@ -2594,6 +2617,7 @@
           <w:rFonts w:ascii="Times New Roman" w:eastAsia="Times New Roman" w:hAnsi="Times New Roman" w:cs="Times New Roman"/>
           <w:b/>
           <w:bCs/>
+          <w:noProof/>
           <w:sz w:val="28"/>
           <w:szCs w:val="28"/>
           <w:lang w:eastAsia="en-GB"/>
@@ -2875,7 +2899,6 @@
           <w:szCs w:val="28"/>
           <w:lang w:eastAsia="en-GB"/>
         </w:rPr>
-        <w:lastRenderedPageBreak/>
         <w:t>Încărcare material de studiu de către Student</w:t>
       </w:r>
     </w:p>
@@ -4294,6 +4317,123 @@
     </w:lvl>
   </w:abstractNum>
   <w:abstractNum w:abstractNumId="9" w15:restartNumberingAfterBreak="0">
+    <w:nsid w:val="7743202A"/>
+    <w:multiLevelType w:val="multilevel"/>
+    <w:tmpl w:val="48007558"/>
+    <w:lvl w:ilvl="0">
+      <w:start w:val="1"/>
+      <w:numFmt w:val="decimal"/>
+      <w:lvlText w:val="%1."/>
+      <w:lvlJc w:val="left"/>
+      <w:pPr>
+        <w:tabs>
+          <w:tab w:val="num" w:pos="720"/>
+        </w:tabs>
+        <w:ind w:left="720" w:hanging="360"/>
+      </w:pPr>
+    </w:lvl>
+    <w:lvl w:ilvl="1">
+      <w:start w:val="1"/>
+      <w:numFmt w:val="bullet"/>
+      <w:lvlText w:val="o"/>
+      <w:lvlJc w:val="left"/>
+      <w:pPr>
+        <w:tabs>
+          <w:tab w:val="num" w:pos="1440"/>
+        </w:tabs>
+        <w:ind w:left="1440" w:hanging="360"/>
+      </w:pPr>
+      <w:rPr>
+        <w:rFonts w:ascii="Courier New" w:hAnsi="Courier New" w:hint="default"/>
+        <w:sz w:val="20"/>
+      </w:rPr>
+    </w:lvl>
+    <w:lvl w:ilvl="2" w:tentative="1">
+      <w:start w:val="1"/>
+      <w:numFmt w:val="decimal"/>
+      <w:lvlText w:val="%3."/>
+      <w:lvlJc w:val="left"/>
+      <w:pPr>
+        <w:tabs>
+          <w:tab w:val="num" w:pos="2160"/>
+        </w:tabs>
+        <w:ind w:left="2160" w:hanging="360"/>
+      </w:pPr>
+    </w:lvl>
+    <w:lvl w:ilvl="3" w:tentative="1">
+      <w:start w:val="1"/>
+      <w:numFmt w:val="decimal"/>
+      <w:lvlText w:val="%4."/>
+      <w:lvlJc w:val="left"/>
+      <w:pPr>
+        <w:tabs>
+          <w:tab w:val="num" w:pos="2880"/>
+        </w:tabs>
+        <w:ind w:left="2880" w:hanging="360"/>
+      </w:pPr>
+    </w:lvl>
+    <w:lvl w:ilvl="4" w:tentative="1">
+      <w:start w:val="1"/>
+      <w:numFmt w:val="decimal"/>
+      <w:lvlText w:val="%5."/>
+      <w:lvlJc w:val="left"/>
+      <w:pPr>
+        <w:tabs>
+          <w:tab w:val="num" w:pos="3600"/>
+        </w:tabs>
+        <w:ind w:left="3600" w:hanging="360"/>
+      </w:pPr>
+    </w:lvl>
+    <w:lvl w:ilvl="5" w:tentative="1">
+      <w:start w:val="1"/>
+      <w:numFmt w:val="decimal"/>
+      <w:lvlText w:val="%6."/>
+      <w:lvlJc w:val="left"/>
+      <w:pPr>
+        <w:tabs>
+          <w:tab w:val="num" w:pos="4320"/>
+        </w:tabs>
+        <w:ind w:left="4320" w:hanging="360"/>
+      </w:pPr>
+    </w:lvl>
+    <w:lvl w:ilvl="6" w:tentative="1">
+      <w:start w:val="1"/>
+      <w:numFmt w:val="decimal"/>
+      <w:lvlText w:val="%7."/>
+      <w:lvlJc w:val="left"/>
+      <w:pPr>
+        <w:tabs>
+          <w:tab w:val="num" w:pos="5040"/>
+        </w:tabs>
+        <w:ind w:left="5040" w:hanging="360"/>
+      </w:pPr>
+    </w:lvl>
+    <w:lvl w:ilvl="7" w:tentative="1">
+      <w:start w:val="1"/>
+      <w:numFmt w:val="decimal"/>
+      <w:lvlText w:val="%8."/>
+      <w:lvlJc w:val="left"/>
+      <w:pPr>
+        <w:tabs>
+          <w:tab w:val="num" w:pos="5760"/>
+        </w:tabs>
+        <w:ind w:left="5760" w:hanging="360"/>
+      </w:pPr>
+    </w:lvl>
+    <w:lvl w:ilvl="8" w:tentative="1">
+      <w:start w:val="1"/>
+      <w:numFmt w:val="decimal"/>
+      <w:lvlText w:val="%9."/>
+      <w:lvlJc w:val="left"/>
+      <w:pPr>
+        <w:tabs>
+          <w:tab w:val="num" w:pos="6480"/>
+        </w:tabs>
+        <w:ind w:left="6480" w:hanging="360"/>
+      </w:pPr>
+    </w:lvl>
+  </w:abstractNum>
+  <w:abstractNum w:abstractNumId="10" w15:restartNumberingAfterBreak="0">
     <w:nsid w:val="7F7924F6"/>
     <w:multiLevelType w:val="multilevel"/>
     <w:tmpl w:val="7A5806B4"/>
@@ -4458,7 +4598,7 @@
     <w:abstractNumId w:val="1"/>
   </w:num>
   <w:num w:numId="6" w16cid:durableId="1352146529">
-    <w:abstractNumId w:val="9"/>
+    <w:abstractNumId w:val="10"/>
   </w:num>
   <w:num w:numId="7" w16cid:durableId="85805337">
     <w:abstractNumId w:val="6"/>
@@ -4471,6 +4611,9 @@
   </w:num>
   <w:num w:numId="10" w16cid:durableId="1369379223">
     <w:abstractNumId w:val="3"/>
+  </w:num>
+  <w:num w:numId="11" w16cid:durableId="655765987">
+    <w:abstractNumId w:val="9"/>
   </w:num>
 </w:numbering>
 </file>
@@ -4874,6 +5017,26 @@
     <w:name w:val="Normal"/>
     <w:qFormat/>
   </w:style>
+  <w:style w:type="paragraph" w:styleId="Heading3">
+    <w:name w:val="heading 3"/>
+    <w:basedOn w:val="Normal"/>
+    <w:link w:val="Heading3Char"/>
+    <w:uiPriority w:val="9"/>
+    <w:qFormat/>
+    <w:rsid w:val="00DC0DB2"/>
+    <w:pPr>
+      <w:spacing w:before="100" w:beforeAutospacing="1" w:after="100" w:afterAutospacing="1" w:line="240" w:lineRule="auto"/>
+      <w:outlineLvl w:val="2"/>
+    </w:pPr>
+    <w:rPr>
+      <w:rFonts w:ascii="Times New Roman" w:eastAsia="Times New Roman" w:hAnsi="Times New Roman" w:cs="Times New Roman"/>
+      <w:b/>
+      <w:bCs/>
+      <w:sz w:val="27"/>
+      <w:szCs w:val="27"/>
+      <w:lang w:eastAsia="en-GB"/>
+    </w:rPr>
+  </w:style>
   <w:style w:type="character" w:default="1" w:styleId="DefaultParagraphFont">
     <w:name w:val="Default Paragraph Font"/>
     <w:uiPriority w:val="1"/>
@@ -4934,6 +5097,21 @@
       <w:rFonts w:ascii="Courier New" w:eastAsia="Times New Roman" w:hAnsi="Courier New" w:cs="Courier New"/>
       <w:sz w:val="20"/>
       <w:szCs w:val="20"/>
+    </w:rPr>
+  </w:style>
+  <w:style w:type="character" w:customStyle="1" w:styleId="Heading3Char">
+    <w:name w:val="Heading 3 Char"/>
+    <w:basedOn w:val="DefaultParagraphFont"/>
+    <w:link w:val="Heading3"/>
+    <w:uiPriority w:val="9"/>
+    <w:rsid w:val="00DC0DB2"/>
+    <w:rPr>
+      <w:rFonts w:ascii="Times New Roman" w:eastAsia="Times New Roman" w:hAnsi="Times New Roman" w:cs="Times New Roman"/>
+      <w:b/>
+      <w:bCs/>
+      <w:sz w:val="27"/>
+      <w:szCs w:val="27"/>
+      <w:lang w:eastAsia="en-GB"/>
     </w:rPr>
   </w:style>
 </w:styles>

</xml_diff>